<commit_message>
Re- edit nav bar and remove footer
edit nav-bar logo  to H
remove footer
update documentation
</commit_message>
<xml_diff>
--- a/Dokumentasi Web.docx
+++ b/Dokumentasi Web.docx
@@ -1461,7 +1461,6 @@
       </w:r>
     </w:p>
     <w:p>
-      <w:bookmarkStart w:id="0" w:name="_GoBack"/>
       <w:r>
         <w:rPr>
           <w:noProof/>
@@ -1490,6 +1489,636 @@
                     <a:xfrm>
                       <a:off x="0" y="0"/>
                       <a:ext cx="5943600" cy="3171825"/>
+                    </a:xfrm>
+                    <a:prstGeom prst="rect">
+                      <a:avLst/>
+                    </a:prstGeom>
+                    <a:ln>
+                      <a:noFill/>
+                    </a:ln>
+                    <a:extLst>
+                      <a:ext uri="{53640926-AAD7-44D8-BBD7-CCE9431645EC}">
+                        <a14:shadowObscured xmlns:a14="http://schemas.microsoft.com/office/drawing/2010/main"/>
+                      </a:ext>
+                    </a:extLst>
+                  </pic:spPr>
+                </pic:pic>
+              </a:graphicData>
+            </a:graphic>
+          </wp:inline>
+        </w:drawing>
+      </w:r>
+    </w:p>
+    <w:p/>
+    <w:p>
+      <w:pPr>
+        <w:pStyle w:val="ListParagraph"/>
+        <w:numPr>
+          <w:ilvl w:val="0"/>
+          <w:numId w:val="1"/>
+        </w:numPr>
+      </w:pPr>
+      <w:proofErr w:type="spellStart"/>
+      <w:r>
+        <w:lastRenderedPageBreak/>
+        <w:t>Untuk</w:t>
+      </w:r>
+      <w:proofErr w:type="spellEnd"/>
+      <w:r>
+        <w:t xml:space="preserve"> </w:t>
+      </w:r>
+      <w:proofErr w:type="spellStart"/>
+      <w:r>
+        <w:t>mengambil</w:t>
+      </w:r>
+      <w:proofErr w:type="spellEnd"/>
+      <w:r>
+        <w:t xml:space="preserve"> </w:t>
+      </w:r>
+      <w:proofErr w:type="spellStart"/>
+      <w:r>
+        <w:t>misi</w:t>
+      </w:r>
+      <w:proofErr w:type="spellEnd"/>
+      <w:r>
+        <w:t xml:space="preserve">, </w:t>
+      </w:r>
+      <w:proofErr w:type="spellStart"/>
+      <w:r>
+        <w:t>klik</w:t>
+      </w:r>
+      <w:proofErr w:type="spellEnd"/>
+      <w:r>
+        <w:t xml:space="preserve"> </w:t>
+      </w:r>
+      <w:proofErr w:type="spellStart"/>
+      <w:r>
+        <w:t>lah</w:t>
+      </w:r>
+      <w:proofErr w:type="spellEnd"/>
+      <w:r>
+        <w:t xml:space="preserve"> </w:t>
+      </w:r>
+      <w:proofErr w:type="spellStart"/>
+      <w:r>
+        <w:t>salah</w:t>
+      </w:r>
+      <w:proofErr w:type="spellEnd"/>
+      <w:r>
+        <w:t xml:space="preserve"> </w:t>
+      </w:r>
+      <w:proofErr w:type="spellStart"/>
+      <w:r>
+        <w:t>satu</w:t>
+      </w:r>
+      <w:proofErr w:type="spellEnd"/>
+      <w:r>
+        <w:t xml:space="preserve"> marker yang </w:t>
+      </w:r>
+      <w:proofErr w:type="spellStart"/>
+      <w:r>
+        <w:t>ada</w:t>
+      </w:r>
+      <w:proofErr w:type="spellEnd"/>
+      <w:r>
+        <w:t xml:space="preserve">, </w:t>
+      </w:r>
+      <w:proofErr w:type="spellStart"/>
+      <w:r>
+        <w:t>maka</w:t>
+      </w:r>
+      <w:proofErr w:type="spellEnd"/>
+      <w:r>
+        <w:t xml:space="preserve"> </w:t>
+      </w:r>
+      <w:proofErr w:type="spellStart"/>
+      <w:r>
+        <w:t>akan</w:t>
+      </w:r>
+      <w:proofErr w:type="spellEnd"/>
+      <w:r>
+        <w:t xml:space="preserve"> </w:t>
+      </w:r>
+      <w:proofErr w:type="spellStart"/>
+      <w:r>
+        <w:t>muncul</w:t>
+      </w:r>
+      <w:proofErr w:type="spellEnd"/>
+      <w:r>
+        <w:t xml:space="preserve"> dialog </w:t>
+      </w:r>
+      <w:proofErr w:type="spellStart"/>
+      <w:r>
+        <w:t>seperti</w:t>
+      </w:r>
+      <w:proofErr w:type="spellEnd"/>
+      <w:r>
+        <w:t xml:space="preserve"> </w:t>
+      </w:r>
+      <w:proofErr w:type="spellStart"/>
+      <w:r>
+        <w:t>berikut</w:t>
+      </w:r>
+      <w:proofErr w:type="spellEnd"/>
+      <w:r>
+        <w:t>:</w:t>
+      </w:r>
+    </w:p>
+    <w:p>
+      <w:r>
+        <w:rPr>
+          <w:noProof/>
+        </w:rPr>
+        <w:drawing>
+          <wp:inline distT="0" distB="0" distL="0" distR="0" wp14:anchorId="3B05C05C" wp14:editId="3E8D2F43">
+            <wp:extent cx="5943600" cy="3162300"/>
+            <wp:effectExtent l="0" t="0" r="0" b="0"/>
+            <wp:docPr id="2" name="Picture 2"/>
+            <wp:cNvGraphicFramePr>
+              <a:graphicFrameLocks xmlns:a="http://schemas.openxmlformats.org/drawingml/2006/main" noChangeAspect="1"/>
+            </wp:cNvGraphicFramePr>
+            <a:graphic xmlns:a="http://schemas.openxmlformats.org/drawingml/2006/main">
+              <a:graphicData uri="http://schemas.openxmlformats.org/drawingml/2006/picture">
+                <pic:pic xmlns:pic="http://schemas.openxmlformats.org/drawingml/2006/picture">
+                  <pic:nvPicPr>
+                    <pic:cNvPr id="0" name=""/>
+                    <pic:cNvPicPr/>
+                  </pic:nvPicPr>
+                  <pic:blipFill rotWithShape="1">
+                    <a:blip r:embed="rId14"/>
+                    <a:srcRect b="5359"/>
+                    <a:stretch/>
+                  </pic:blipFill>
+                  <pic:spPr bwMode="auto">
+                    <a:xfrm>
+                      <a:off x="0" y="0"/>
+                      <a:ext cx="5943600" cy="3162300"/>
+                    </a:xfrm>
+                    <a:prstGeom prst="rect">
+                      <a:avLst/>
+                    </a:prstGeom>
+                    <a:ln>
+                      <a:noFill/>
+                    </a:ln>
+                    <a:extLst>
+                      <a:ext uri="{53640926-AAD7-44D8-BBD7-CCE9431645EC}">
+                        <a14:shadowObscured xmlns:a14="http://schemas.microsoft.com/office/drawing/2010/main"/>
+                      </a:ext>
+                    </a:extLst>
+                  </pic:spPr>
+                </pic:pic>
+              </a:graphicData>
+            </a:graphic>
+          </wp:inline>
+        </w:drawing>
+      </w:r>
+    </w:p>
+    <w:p>
+      <w:pPr>
+        <w:pStyle w:val="ListParagraph"/>
+        <w:numPr>
+          <w:ilvl w:val="0"/>
+          <w:numId w:val="1"/>
+        </w:numPr>
+      </w:pPr>
+      <w:proofErr w:type="spellStart"/>
+      <w:r>
+        <w:t>Maka</w:t>
+      </w:r>
+      <w:proofErr w:type="spellEnd"/>
+      <w:r>
+        <w:t xml:space="preserve"> di tab mission </w:t>
+      </w:r>
+      <w:proofErr w:type="spellStart"/>
+      <w:r>
+        <w:t>anda</w:t>
+      </w:r>
+      <w:proofErr w:type="spellEnd"/>
+      <w:r>
+        <w:t xml:space="preserve"> </w:t>
+      </w:r>
+      <w:proofErr w:type="spellStart"/>
+      <w:proofErr w:type="gramStart"/>
+      <w:r>
+        <w:t>akan</w:t>
+      </w:r>
+      <w:proofErr w:type="spellEnd"/>
+      <w:proofErr w:type="gramEnd"/>
+      <w:r>
+        <w:t xml:space="preserve"> </w:t>
+      </w:r>
+      <w:proofErr w:type="spellStart"/>
+      <w:r>
+        <w:t>terdapat</w:t>
+      </w:r>
+      <w:proofErr w:type="spellEnd"/>
+      <w:r>
+        <w:t xml:space="preserve"> </w:t>
+      </w:r>
+      <w:proofErr w:type="spellStart"/>
+      <w:r>
+        <w:t>misi</w:t>
+      </w:r>
+      <w:proofErr w:type="spellEnd"/>
+      <w:r>
+        <w:t xml:space="preserve"> yang </w:t>
+      </w:r>
+      <w:proofErr w:type="spellStart"/>
+      <w:r>
+        <w:t>telah</w:t>
+      </w:r>
+      <w:proofErr w:type="spellEnd"/>
+      <w:r>
+        <w:t xml:space="preserve"> </w:t>
+      </w:r>
+      <w:proofErr w:type="spellStart"/>
+      <w:r>
+        <w:t>anda</w:t>
+      </w:r>
+      <w:proofErr w:type="spellEnd"/>
+      <w:r>
+        <w:t xml:space="preserve"> </w:t>
+      </w:r>
+      <w:proofErr w:type="spellStart"/>
+      <w:r>
+        <w:t>terima</w:t>
+      </w:r>
+      <w:proofErr w:type="spellEnd"/>
+      <w:r>
+        <w:t xml:space="preserve"> </w:t>
+      </w:r>
+      <w:proofErr w:type="spellStart"/>
+      <w:r>
+        <w:t>dan</w:t>
+      </w:r>
+      <w:proofErr w:type="spellEnd"/>
+      <w:r>
+        <w:t xml:space="preserve"> </w:t>
+      </w:r>
+      <w:proofErr w:type="spellStart"/>
+      <w:r>
+        <w:t>jika</w:t>
+      </w:r>
+      <w:proofErr w:type="spellEnd"/>
+      <w:r>
+        <w:t xml:space="preserve"> </w:t>
+      </w:r>
+      <w:proofErr w:type="spellStart"/>
+      <w:r>
+        <w:t>sudah</w:t>
+      </w:r>
+      <w:proofErr w:type="spellEnd"/>
+      <w:r>
+        <w:t xml:space="preserve"> </w:t>
+      </w:r>
+      <w:proofErr w:type="spellStart"/>
+      <w:r>
+        <w:t>selesai</w:t>
+      </w:r>
+      <w:proofErr w:type="spellEnd"/>
+      <w:r>
+        <w:t xml:space="preserve"> </w:t>
+      </w:r>
+      <w:proofErr w:type="spellStart"/>
+      <w:r>
+        <w:t>maka</w:t>
+      </w:r>
+      <w:proofErr w:type="spellEnd"/>
+      <w:r>
+        <w:t xml:space="preserve"> </w:t>
+      </w:r>
+      <w:proofErr w:type="spellStart"/>
+      <w:r>
+        <w:t>pilih</w:t>
+      </w:r>
+      <w:proofErr w:type="spellEnd"/>
+      <w:r>
+        <w:t xml:space="preserve"> ‘accomplished’.</w:t>
+      </w:r>
+    </w:p>
+    <w:p>
+      <w:r>
+        <w:rPr>
+          <w:noProof/>
+        </w:rPr>
+        <w:drawing>
+          <wp:inline distT="0" distB="0" distL="0" distR="0" wp14:anchorId="1481D6D8" wp14:editId="49980D80">
+            <wp:extent cx="5943600" cy="3162300"/>
+            <wp:effectExtent l="0" t="0" r="0" b="0"/>
+            <wp:docPr id="4" name="Picture 4"/>
+            <wp:cNvGraphicFramePr>
+              <a:graphicFrameLocks xmlns:a="http://schemas.openxmlformats.org/drawingml/2006/main" noChangeAspect="1"/>
+            </wp:cNvGraphicFramePr>
+            <a:graphic xmlns:a="http://schemas.openxmlformats.org/drawingml/2006/main">
+              <a:graphicData uri="http://schemas.openxmlformats.org/drawingml/2006/picture">
+                <pic:pic xmlns:pic="http://schemas.openxmlformats.org/drawingml/2006/picture">
+                  <pic:nvPicPr>
+                    <pic:cNvPr id="0" name=""/>
+                    <pic:cNvPicPr/>
+                  </pic:nvPicPr>
+                  <pic:blipFill rotWithShape="1">
+                    <a:blip r:embed="rId15"/>
+                    <a:srcRect b="5359"/>
+                    <a:stretch/>
+                  </pic:blipFill>
+                  <pic:spPr bwMode="auto">
+                    <a:xfrm>
+                      <a:off x="0" y="0"/>
+                      <a:ext cx="5943600" cy="3162300"/>
+                    </a:xfrm>
+                    <a:prstGeom prst="rect">
+                      <a:avLst/>
+                    </a:prstGeom>
+                    <a:ln>
+                      <a:noFill/>
+                    </a:ln>
+                    <a:extLst>
+                      <a:ext uri="{53640926-AAD7-44D8-BBD7-CCE9431645EC}">
+                        <a14:shadowObscured xmlns:a14="http://schemas.microsoft.com/office/drawing/2010/main"/>
+                      </a:ext>
+                    </a:extLst>
+                  </pic:spPr>
+                </pic:pic>
+              </a:graphicData>
+            </a:graphic>
+          </wp:inline>
+        </w:drawing>
+      </w:r>
+    </w:p>
+    <w:p>
+      <w:pPr>
+        <w:pStyle w:val="ListParagraph"/>
+        <w:numPr>
+          <w:ilvl w:val="0"/>
+          <w:numId w:val="1"/>
+        </w:numPr>
+      </w:pPr>
+      <w:proofErr w:type="spellStart"/>
+      <w:r>
+        <w:lastRenderedPageBreak/>
+        <w:t>Misi</w:t>
+      </w:r>
+      <w:proofErr w:type="spellEnd"/>
+      <w:r>
+        <w:t xml:space="preserve"> </w:t>
+      </w:r>
+      <w:proofErr w:type="spellStart"/>
+      <w:r>
+        <w:t>tersebut</w:t>
+      </w:r>
+      <w:proofErr w:type="spellEnd"/>
+      <w:r>
+        <w:t xml:space="preserve"> </w:t>
+      </w:r>
+      <w:proofErr w:type="spellStart"/>
+      <w:r>
+        <w:t>harus</w:t>
+      </w:r>
+      <w:proofErr w:type="spellEnd"/>
+      <w:r>
+        <w:t xml:space="preserve"> di </w:t>
+      </w:r>
+      <w:proofErr w:type="spellStart"/>
+      <w:r>
+        <w:t>verifikasi</w:t>
+      </w:r>
+      <w:proofErr w:type="spellEnd"/>
+      <w:r>
+        <w:t xml:space="preserve"> </w:t>
+      </w:r>
+      <w:proofErr w:type="spellStart"/>
+      <w:r>
+        <w:t>oleh</w:t>
+      </w:r>
+      <w:proofErr w:type="spellEnd"/>
+      <w:r>
+        <w:t xml:space="preserve"> user yang </w:t>
+      </w:r>
+      <w:proofErr w:type="spellStart"/>
+      <w:r>
+        <w:t>membuat</w:t>
+      </w:r>
+      <w:proofErr w:type="spellEnd"/>
+      <w:r>
+        <w:t xml:space="preserve"> help. </w:t>
+      </w:r>
+      <w:proofErr w:type="spellStart"/>
+      <w:r>
+        <w:t>Jika</w:t>
+      </w:r>
+      <w:proofErr w:type="spellEnd"/>
+      <w:r>
+        <w:t xml:space="preserve"> </w:t>
+      </w:r>
+      <w:proofErr w:type="spellStart"/>
+      <w:r>
+        <w:t>benar</w:t>
+      </w:r>
+      <w:proofErr w:type="spellEnd"/>
+      <w:r>
+        <w:t xml:space="preserve"> </w:t>
+      </w:r>
+      <w:proofErr w:type="spellStart"/>
+      <w:r>
+        <w:t>maka</w:t>
+      </w:r>
+      <w:proofErr w:type="spellEnd"/>
+      <w:r>
+        <w:t xml:space="preserve"> user </w:t>
+      </w:r>
+      <w:proofErr w:type="spellStart"/>
+      <w:r>
+        <w:t>dapat</w:t>
+      </w:r>
+      <w:proofErr w:type="spellEnd"/>
+      <w:r>
+        <w:t xml:space="preserve"> </w:t>
+      </w:r>
+      <w:proofErr w:type="spellStart"/>
+      <w:r>
+        <w:t>memberi</w:t>
+      </w:r>
+      <w:proofErr w:type="spellEnd"/>
+      <w:r>
+        <w:t xml:space="preserve"> </w:t>
+      </w:r>
+      <w:proofErr w:type="gramStart"/>
+      <w:r>
+        <w:t>mark accept</w:t>
+      </w:r>
+      <w:proofErr w:type="gramEnd"/>
+      <w:r>
+        <w:t xml:space="preserve">. </w:t>
+      </w:r>
+      <w:proofErr w:type="spellStart"/>
+      <w:r>
+        <w:t>Untuk</w:t>
+      </w:r>
+      <w:proofErr w:type="spellEnd"/>
+      <w:r>
+        <w:t xml:space="preserve"> </w:t>
+      </w:r>
+      <w:proofErr w:type="spellStart"/>
+      <w:r>
+        <w:t>misi</w:t>
+      </w:r>
+      <w:proofErr w:type="spellEnd"/>
+      <w:r>
+        <w:t xml:space="preserve"> </w:t>
+      </w:r>
+      <w:proofErr w:type="spellStart"/>
+      <w:r>
+        <w:t>selesai</w:t>
+      </w:r>
+      <w:proofErr w:type="spellEnd"/>
+      <w:r>
+        <w:t xml:space="preserve">, </w:t>
+      </w:r>
+      <w:proofErr w:type="spellStart"/>
+      <w:r>
+        <w:t>dan</w:t>
+      </w:r>
+      <w:proofErr w:type="spellEnd"/>
+      <w:r>
+        <w:t xml:space="preserve"> decline </w:t>
+      </w:r>
+      <w:proofErr w:type="spellStart"/>
+      <w:r>
+        <w:t>untuk</w:t>
+      </w:r>
+      <w:proofErr w:type="spellEnd"/>
+      <w:r>
+        <w:t xml:space="preserve"> </w:t>
+      </w:r>
+      <w:proofErr w:type="spellStart"/>
+      <w:r>
+        <w:t>menolak</w:t>
+      </w:r>
+      <w:proofErr w:type="spellEnd"/>
+      <w:r>
+        <w:t xml:space="preserve"> </w:t>
+      </w:r>
+      <w:proofErr w:type="spellStart"/>
+      <w:r>
+        <w:t>bantuan</w:t>
+      </w:r>
+      <w:proofErr w:type="spellEnd"/>
+      <w:r>
+        <w:t xml:space="preserve">. </w:t>
+      </w:r>
+      <w:proofErr w:type="spellStart"/>
+      <w:r>
+        <w:t>Jika</w:t>
+      </w:r>
+      <w:proofErr w:type="spellEnd"/>
+      <w:r>
+        <w:t xml:space="preserve"> </w:t>
+      </w:r>
+      <w:proofErr w:type="spellStart"/>
+      <w:r>
+        <w:t>misi</w:t>
+      </w:r>
+      <w:proofErr w:type="spellEnd"/>
+      <w:r>
+        <w:t xml:space="preserve"> </w:t>
+      </w:r>
+      <w:proofErr w:type="spellStart"/>
+      <w:r>
+        <w:t>dilakukan</w:t>
+      </w:r>
+      <w:proofErr w:type="spellEnd"/>
+      <w:r>
+        <w:t xml:space="preserve"> </w:t>
+      </w:r>
+      <w:proofErr w:type="spellStart"/>
+      <w:r>
+        <w:t>dengan</w:t>
+      </w:r>
+      <w:proofErr w:type="spellEnd"/>
+      <w:r>
+        <w:t xml:space="preserve"> </w:t>
+      </w:r>
+      <w:proofErr w:type="spellStart"/>
+      <w:r>
+        <w:t>benar</w:t>
+      </w:r>
+      <w:proofErr w:type="spellEnd"/>
+      <w:r>
+        <w:t xml:space="preserve"> </w:t>
+      </w:r>
+      <w:proofErr w:type="spellStart"/>
+      <w:r>
+        <w:t>maka</w:t>
+      </w:r>
+      <w:proofErr w:type="spellEnd"/>
+      <w:r>
+        <w:t xml:space="preserve"> user yang </w:t>
+      </w:r>
+      <w:proofErr w:type="spellStart"/>
+      <w:r>
+        <w:t>melakukan</w:t>
+      </w:r>
+      <w:proofErr w:type="spellEnd"/>
+      <w:r>
+        <w:t xml:space="preserve"> </w:t>
+      </w:r>
+      <w:proofErr w:type="spellStart"/>
+      <w:r>
+        <w:t>misi</w:t>
+      </w:r>
+      <w:proofErr w:type="spellEnd"/>
+      <w:r>
+        <w:t xml:space="preserve"> </w:t>
+      </w:r>
+      <w:proofErr w:type="spellStart"/>
+      <w:proofErr w:type="gramStart"/>
+      <w:r>
+        <w:t>akan</w:t>
+      </w:r>
+      <w:proofErr w:type="spellEnd"/>
+      <w:proofErr w:type="gramEnd"/>
+      <w:r>
+        <w:t xml:space="preserve"> </w:t>
+      </w:r>
+      <w:proofErr w:type="spellStart"/>
+      <w:r>
+        <w:t>mendapatkan</w:t>
+      </w:r>
+      <w:proofErr w:type="spellEnd"/>
+      <w:r>
+        <w:t xml:space="preserve"> point.</w:t>
+      </w:r>
+    </w:p>
+    <w:p>
+      <w:bookmarkStart w:id="0" w:name="_GoBack"/>
+      <w:r>
+        <w:rPr>
+          <w:noProof/>
+        </w:rPr>
+        <w:drawing>
+          <wp:inline distT="0" distB="0" distL="0" distR="0" wp14:anchorId="61BE1AD9" wp14:editId="34A5612C">
+            <wp:extent cx="5943600" cy="3152775"/>
+            <wp:effectExtent l="0" t="0" r="0" b="9525"/>
+            <wp:docPr id="13" name="Picture 13"/>
+            <wp:cNvGraphicFramePr>
+              <a:graphicFrameLocks xmlns:a="http://schemas.openxmlformats.org/drawingml/2006/main" noChangeAspect="1"/>
+            </wp:cNvGraphicFramePr>
+            <a:graphic xmlns:a="http://schemas.openxmlformats.org/drawingml/2006/main">
+              <a:graphicData uri="http://schemas.openxmlformats.org/drawingml/2006/picture">
+                <pic:pic xmlns:pic="http://schemas.openxmlformats.org/drawingml/2006/picture">
+                  <pic:nvPicPr>
+                    <pic:cNvPr id="0" name=""/>
+                    <pic:cNvPicPr/>
+                  </pic:nvPicPr>
+                  <pic:blipFill rotWithShape="1">
+                    <a:blip r:embed="rId16"/>
+                    <a:srcRect b="5644"/>
+                    <a:stretch/>
+                  </pic:blipFill>
+                  <pic:spPr bwMode="auto">
+                    <a:xfrm>
+                      <a:off x="0" y="0"/>
+                      <a:ext cx="5943600" cy="3152775"/>
                     </a:xfrm>
                     <a:prstGeom prst="rect">
                       <a:avLst/>

</xml_diff>

<commit_message>
repair map responsive in askhelp
repair askhelp
update documentation
</commit_message>
<xml_diff>
--- a/Dokumentasi Web.docx
+++ b/Dokumentasi Web.docx
@@ -126,8 +126,8 @@
           <w:noProof/>
         </w:rPr>
         <w:drawing>
-          <wp:inline distT="0" distB="0" distL="0" distR="0" wp14:anchorId="5CB23CD7" wp14:editId="3CD4F416">
-            <wp:extent cx="5943600" cy="3209925"/>
+          <wp:inline distT="0" distB="0" distL="0" distR="0" wp14:anchorId="00386ED0" wp14:editId="647D13BA">
+            <wp:extent cx="5943600" cy="3171825"/>
             <wp:effectExtent l="0" t="0" r="0" b="9525"/>
             <wp:docPr id="1" name="Picture 1"/>
             <wp:cNvGraphicFramePr>
@@ -142,13 +142,13 @@
                   </pic:nvPicPr>
                   <pic:blipFill rotWithShape="1">
                     <a:blip r:embed="rId6"/>
-                    <a:srcRect t="-1141" b="5075"/>
+                    <a:srcRect b="5074"/>
                     <a:stretch/>
                   </pic:blipFill>
                   <pic:spPr bwMode="auto">
                     <a:xfrm>
                       <a:off x="0" y="0"/>
-                      <a:ext cx="5943600" cy="3209925"/>
+                      <a:ext cx="5943600" cy="3171825"/>
                     </a:xfrm>
                     <a:prstGeom prst="rect">
                       <a:avLst/>
@@ -258,10 +258,10 @@
           <w:noProof/>
         </w:rPr>
         <w:drawing>
-          <wp:inline distT="0" distB="0" distL="0" distR="0" wp14:anchorId="798F3E02" wp14:editId="5E28B395">
-            <wp:extent cx="5943600" cy="3152775"/>
-            <wp:effectExtent l="0" t="0" r="0" b="9525"/>
-            <wp:docPr id="3" name="Picture 3"/>
+          <wp:inline distT="0" distB="0" distL="0" distR="0" wp14:anchorId="09441B20" wp14:editId="3DCD802F">
+            <wp:extent cx="5943600" cy="3162300"/>
+            <wp:effectExtent l="0" t="0" r="0" b="0"/>
+            <wp:docPr id="12" name="Picture 12"/>
             <wp:cNvGraphicFramePr>
               <a:graphicFrameLocks xmlns:a="http://schemas.openxmlformats.org/drawingml/2006/main" noChangeAspect="1"/>
             </wp:cNvGraphicFramePr>
@@ -274,6 +274,389 @@
                   </pic:nvPicPr>
                   <pic:blipFill rotWithShape="1">
                     <a:blip r:embed="rId7"/>
+                    <a:srcRect b="5359"/>
+                    <a:stretch/>
+                  </pic:blipFill>
+                  <pic:spPr bwMode="auto">
+                    <a:xfrm>
+                      <a:off x="0" y="0"/>
+                      <a:ext cx="5943600" cy="3162300"/>
+                    </a:xfrm>
+                    <a:prstGeom prst="rect">
+                      <a:avLst/>
+                    </a:prstGeom>
+                    <a:ln>
+                      <a:noFill/>
+                    </a:ln>
+                    <a:extLst>
+                      <a:ext uri="{53640926-AAD7-44D8-BBD7-CCE9431645EC}">
+                        <a14:shadowObscured xmlns:a14="http://schemas.microsoft.com/office/drawing/2010/main"/>
+                      </a:ext>
+                    </a:extLst>
+                  </pic:spPr>
+                </pic:pic>
+              </a:graphicData>
+            </a:graphic>
+          </wp:inline>
+        </w:drawing>
+      </w:r>
+    </w:p>
+    <w:p>
+      <w:pPr>
+        <w:pStyle w:val="ListParagraph"/>
+        <w:numPr>
+          <w:ilvl w:val="0"/>
+          <w:numId w:val="1"/>
+        </w:numPr>
+      </w:pPr>
+      <w:proofErr w:type="spellStart"/>
+      <w:r>
+        <w:lastRenderedPageBreak/>
+        <w:t>Jika</w:t>
+      </w:r>
+      <w:proofErr w:type="spellEnd"/>
+      <w:r>
+        <w:t xml:space="preserve"> </w:t>
+      </w:r>
+      <w:proofErr w:type="spellStart"/>
+      <w:r>
+        <w:t>ingin</w:t>
+      </w:r>
+      <w:proofErr w:type="spellEnd"/>
+      <w:r>
+        <w:t xml:space="preserve"> </w:t>
+      </w:r>
+      <w:proofErr w:type="spellStart"/>
+      <w:r>
+        <w:t>mengganti</w:t>
+      </w:r>
+      <w:proofErr w:type="spellEnd"/>
+      <w:r>
+        <w:t xml:space="preserve"> </w:t>
+      </w:r>
+      <w:proofErr w:type="spellStart"/>
+      <w:r>
+        <w:t>gambar</w:t>
+      </w:r>
+      <w:proofErr w:type="spellEnd"/>
+      <w:r>
+        <w:t xml:space="preserve"> profile, </w:t>
+      </w:r>
+      <w:proofErr w:type="spellStart"/>
+      <w:r>
+        <w:t>maka</w:t>
+      </w:r>
+      <w:proofErr w:type="spellEnd"/>
+      <w:r>
+        <w:t xml:space="preserve"> </w:t>
+      </w:r>
+      <w:proofErr w:type="spellStart"/>
+      <w:r>
+        <w:t>pergi</w:t>
+      </w:r>
+      <w:proofErr w:type="spellEnd"/>
+      <w:r>
+        <w:t xml:space="preserve"> </w:t>
+      </w:r>
+      <w:proofErr w:type="spellStart"/>
+      <w:r>
+        <w:t>lah</w:t>
+      </w:r>
+      <w:proofErr w:type="spellEnd"/>
+      <w:r>
+        <w:t xml:space="preserve"> </w:t>
+      </w:r>
+      <w:proofErr w:type="spellStart"/>
+      <w:r>
+        <w:t>ke</w:t>
+      </w:r>
+      <w:proofErr w:type="spellEnd"/>
+      <w:r>
+        <w:t xml:space="preserve"> </w:t>
+      </w:r>
+      <w:proofErr w:type="spellStart"/>
+      <w:r>
+        <w:t>halaman</w:t>
+      </w:r>
+      <w:proofErr w:type="spellEnd"/>
+      <w:r>
+        <w:t xml:space="preserve"> profile </w:t>
+      </w:r>
+      <w:proofErr w:type="spellStart"/>
+      <w:r>
+        <w:t>dengan</w:t>
+      </w:r>
+      <w:proofErr w:type="spellEnd"/>
+      <w:r>
+        <w:t xml:space="preserve"> </w:t>
+      </w:r>
+      <w:proofErr w:type="spellStart"/>
+      <w:r>
+        <w:t>mekenan</w:t>
+      </w:r>
+      <w:proofErr w:type="spellEnd"/>
+      <w:r>
+        <w:t xml:space="preserve"> profile </w:t>
+      </w:r>
+      <w:proofErr w:type="spellStart"/>
+      <w:r>
+        <w:t>pada</w:t>
+      </w:r>
+      <w:proofErr w:type="spellEnd"/>
+      <w:r>
+        <w:t xml:space="preserve"> navigation bar di </w:t>
+      </w:r>
+      <w:proofErr w:type="spellStart"/>
+      <w:r>
+        <w:t>bagian</w:t>
+      </w:r>
+      <w:proofErr w:type="spellEnd"/>
+      <w:r>
+        <w:t xml:space="preserve"> </w:t>
+      </w:r>
+      <w:proofErr w:type="spellStart"/>
+      <w:r>
+        <w:t>atas</w:t>
+      </w:r>
+      <w:proofErr w:type="spellEnd"/>
+      <w:r>
+        <w:t xml:space="preserve"> </w:t>
+      </w:r>
+      <w:proofErr w:type="spellStart"/>
+      <w:r>
+        <w:t>layar</w:t>
+      </w:r>
+      <w:proofErr w:type="spellEnd"/>
+      <w:r>
+        <w:t xml:space="preserve">. </w:t>
+      </w:r>
+      <w:proofErr w:type="spellStart"/>
+      <w:r>
+        <w:t>Maka</w:t>
+      </w:r>
+      <w:proofErr w:type="spellEnd"/>
+      <w:r>
+        <w:t xml:space="preserve"> </w:t>
+      </w:r>
+      <w:proofErr w:type="spellStart"/>
+      <w:r>
+        <w:t>akan</w:t>
+      </w:r>
+      <w:proofErr w:type="spellEnd"/>
+      <w:r>
+        <w:t xml:space="preserve"> </w:t>
+      </w:r>
+      <w:proofErr w:type="spellStart"/>
+      <w:r>
+        <w:t>tampil</w:t>
+      </w:r>
+      <w:proofErr w:type="spellEnd"/>
+      <w:r>
+        <w:t xml:space="preserve"> </w:t>
+      </w:r>
+      <w:proofErr w:type="spellStart"/>
+      <w:r>
+        <w:t>seperti</w:t>
+      </w:r>
+      <w:proofErr w:type="spellEnd"/>
+      <w:r>
+        <w:t xml:space="preserve"> </w:t>
+      </w:r>
+      <w:proofErr w:type="spellStart"/>
+      <w:r>
+        <w:t>berikut</w:t>
+      </w:r>
+      <w:proofErr w:type="spellEnd"/>
+      <w:r>
+        <w:t>:</w:t>
+      </w:r>
+    </w:p>
+    <w:p>
+      <w:r>
+        <w:rPr>
+          <w:noProof/>
+        </w:rPr>
+        <w:drawing>
+          <wp:inline distT="0" distB="0" distL="0" distR="0" wp14:anchorId="70E6968E" wp14:editId="591DC643">
+            <wp:extent cx="5943600" cy="3171825"/>
+            <wp:effectExtent l="0" t="0" r="0" b="9525"/>
+            <wp:docPr id="14" name="Picture 14"/>
+            <wp:cNvGraphicFramePr>
+              <a:graphicFrameLocks xmlns:a="http://schemas.openxmlformats.org/drawingml/2006/main" noChangeAspect="1"/>
+            </wp:cNvGraphicFramePr>
+            <a:graphic xmlns:a="http://schemas.openxmlformats.org/drawingml/2006/main">
+              <a:graphicData uri="http://schemas.openxmlformats.org/drawingml/2006/picture">
+                <pic:pic xmlns:pic="http://schemas.openxmlformats.org/drawingml/2006/picture">
+                  <pic:nvPicPr>
+                    <pic:cNvPr id="0" name=""/>
+                    <pic:cNvPicPr/>
+                  </pic:nvPicPr>
+                  <pic:blipFill rotWithShape="1">
+                    <a:blip r:embed="rId8"/>
+                    <a:srcRect b="5074"/>
+                    <a:stretch/>
+                  </pic:blipFill>
+                  <pic:spPr bwMode="auto">
+                    <a:xfrm>
+                      <a:off x="0" y="0"/>
+                      <a:ext cx="5943600" cy="3171825"/>
+                    </a:xfrm>
+                    <a:prstGeom prst="rect">
+                      <a:avLst/>
+                    </a:prstGeom>
+                    <a:ln>
+                      <a:noFill/>
+                    </a:ln>
+                    <a:extLst>
+                      <a:ext uri="{53640926-AAD7-44D8-BBD7-CCE9431645EC}">
+                        <a14:shadowObscured xmlns:a14="http://schemas.microsoft.com/office/drawing/2010/main"/>
+                      </a:ext>
+                    </a:extLst>
+                  </pic:spPr>
+                </pic:pic>
+              </a:graphicData>
+            </a:graphic>
+          </wp:inline>
+        </w:drawing>
+      </w:r>
+    </w:p>
+    <w:p>
+      <w:pPr>
+        <w:ind w:left="360"/>
+      </w:pPr>
+    </w:p>
+    <w:p>
+      <w:pPr>
+        <w:pStyle w:val="ListParagraph"/>
+        <w:numPr>
+          <w:ilvl w:val="0"/>
+          <w:numId w:val="1"/>
+        </w:numPr>
+      </w:pPr>
+      <w:proofErr w:type="spellStart"/>
+      <w:r>
+        <w:t>Klik</w:t>
+      </w:r>
+      <w:proofErr w:type="spellEnd"/>
+      <w:r>
+        <w:t xml:space="preserve"> </w:t>
+      </w:r>
+      <w:proofErr w:type="spellStart"/>
+      <w:r>
+        <w:t>pada</w:t>
+      </w:r>
+      <w:proofErr w:type="spellEnd"/>
+      <w:r>
+        <w:t xml:space="preserve"> </w:t>
+      </w:r>
+      <w:proofErr w:type="spellStart"/>
+      <w:r>
+        <w:t>foto</w:t>
+      </w:r>
+      <w:proofErr w:type="spellEnd"/>
+      <w:r>
+        <w:t xml:space="preserve"> profile </w:t>
+      </w:r>
+      <w:proofErr w:type="spellStart"/>
+      <w:r>
+        <w:t>anda</w:t>
+      </w:r>
+      <w:proofErr w:type="spellEnd"/>
+      <w:r>
+        <w:t xml:space="preserve"> </w:t>
+      </w:r>
+      <w:proofErr w:type="spellStart"/>
+      <w:r>
+        <w:t>lalu</w:t>
+      </w:r>
+      <w:proofErr w:type="spellEnd"/>
+      <w:r>
+        <w:t xml:space="preserve"> </w:t>
+      </w:r>
+      <w:proofErr w:type="spellStart"/>
+      <w:r>
+        <w:t>pilihlah</w:t>
+      </w:r>
+      <w:proofErr w:type="spellEnd"/>
+      <w:r>
+        <w:t xml:space="preserve"> </w:t>
+      </w:r>
+      <w:proofErr w:type="spellStart"/>
+      <w:r>
+        <w:t>gambar</w:t>
+      </w:r>
+      <w:proofErr w:type="spellEnd"/>
+      <w:r>
+        <w:t xml:space="preserve"> yang </w:t>
+      </w:r>
+      <w:proofErr w:type="spellStart"/>
+      <w:r>
+        <w:t>ingin</w:t>
+      </w:r>
+      <w:proofErr w:type="spellEnd"/>
+      <w:r>
+        <w:t xml:space="preserve"> di </w:t>
+      </w:r>
+      <w:proofErr w:type="spellStart"/>
+      <w:r>
+        <w:t>gunakan</w:t>
+      </w:r>
+      <w:proofErr w:type="spellEnd"/>
+      <w:r>
+        <w:t xml:space="preserve"> </w:t>
+      </w:r>
+      <w:proofErr w:type="spellStart"/>
+      <w:proofErr w:type="gramStart"/>
+      <w:r>
+        <w:t>dan</w:t>
+      </w:r>
+      <w:proofErr w:type="spellEnd"/>
+      <w:r>
+        <w:t xml:space="preserve"> upload</w:t>
+      </w:r>
+      <w:proofErr w:type="gramEnd"/>
+      <w:r>
+        <w:t xml:space="preserve"> </w:t>
+      </w:r>
+      <w:proofErr w:type="spellStart"/>
+      <w:r>
+        <w:t>gambar</w:t>
+      </w:r>
+      <w:proofErr w:type="spellEnd"/>
+      <w:r>
+        <w:t xml:space="preserve"> </w:t>
+      </w:r>
+      <w:proofErr w:type="spellStart"/>
+      <w:r>
+        <w:t>tersebut</w:t>
+      </w:r>
+      <w:proofErr w:type="spellEnd"/>
+      <w:r>
+        <w:t>.</w:t>
+      </w:r>
+    </w:p>
+    <w:p>
+      <w:r>
+        <w:rPr>
+          <w:noProof/>
+        </w:rPr>
+        <w:drawing>
+          <wp:inline distT="0" distB="0" distL="0" distR="0" wp14:anchorId="0D4429E8" wp14:editId="0B086723">
+            <wp:extent cx="5943600" cy="3152775"/>
+            <wp:effectExtent l="0" t="0" r="0" b="9525"/>
+            <wp:docPr id="15" name="Picture 15"/>
+            <wp:cNvGraphicFramePr>
+              <a:graphicFrameLocks xmlns:a="http://schemas.openxmlformats.org/drawingml/2006/main" noChangeAspect="1"/>
+            </wp:cNvGraphicFramePr>
+            <a:graphic xmlns:a="http://schemas.openxmlformats.org/drawingml/2006/main">
+              <a:graphicData uri="http://schemas.openxmlformats.org/drawingml/2006/picture">
+                <pic:pic xmlns:pic="http://schemas.openxmlformats.org/drawingml/2006/picture">
+                  <pic:nvPicPr>
+                    <pic:cNvPr id="0" name=""/>
+                    <pic:cNvPicPr/>
+                  </pic:nvPicPr>
+                  <pic:blipFill rotWithShape="1">
+                    <a:blip r:embed="rId9"/>
                     <a:srcRect b="5644"/>
                     <a:stretch/>
                   </pic:blipFill>
@@ -312,6 +695,131 @@
       <w:proofErr w:type="spellStart"/>
       <w:r>
         <w:lastRenderedPageBreak/>
+        <w:t>Untuk</w:t>
+      </w:r>
+      <w:proofErr w:type="spellEnd"/>
+      <w:r>
+        <w:t xml:space="preserve"> </w:t>
+      </w:r>
+      <w:proofErr w:type="spellStart"/>
+      <w:r>
+        <w:t>Menambah</w:t>
+      </w:r>
+      <w:proofErr w:type="spellEnd"/>
+      <w:r>
+        <w:t xml:space="preserve"> </w:t>
+      </w:r>
+      <w:proofErr w:type="spellStart"/>
+      <w:r>
+        <w:t>teman</w:t>
+      </w:r>
+      <w:proofErr w:type="spellEnd"/>
+      <w:r>
+        <w:t xml:space="preserve">, </w:t>
+      </w:r>
+      <w:proofErr w:type="spellStart"/>
+      <w:r>
+        <w:t>tekanlah</w:t>
+      </w:r>
+      <w:proofErr w:type="spellEnd"/>
+      <w:r>
+        <w:t xml:space="preserve"> </w:t>
+      </w:r>
+      <w:proofErr w:type="spellStart"/>
+      <w:r>
+        <w:t>tombol</w:t>
+      </w:r>
+      <w:proofErr w:type="spellEnd"/>
+      <w:r>
+        <w:t xml:space="preserve"> search di navigation bar </w:t>
+      </w:r>
+      <w:proofErr w:type="spellStart"/>
+      <w:r>
+        <w:t>dan</w:t>
+      </w:r>
+      <w:proofErr w:type="spellEnd"/>
+      <w:r>
+        <w:t xml:space="preserve"> </w:t>
+      </w:r>
+      <w:proofErr w:type="spellStart"/>
+      <w:proofErr w:type="gramStart"/>
+      <w:r>
+        <w:t>akan</w:t>
+      </w:r>
+      <w:proofErr w:type="spellEnd"/>
+      <w:proofErr w:type="gramEnd"/>
+      <w:r>
+        <w:t xml:space="preserve"> </w:t>
+      </w:r>
+      <w:proofErr w:type="spellStart"/>
+      <w:r>
+        <w:t>muncul</w:t>
+      </w:r>
+      <w:proofErr w:type="spellEnd"/>
+      <w:r>
+        <w:t xml:space="preserve"> </w:t>
+      </w:r>
+      <w:proofErr w:type="spellStart"/>
+      <w:r>
+        <w:t>beberapa</w:t>
+      </w:r>
+      <w:proofErr w:type="spellEnd"/>
+      <w:r>
+        <w:t xml:space="preserve"> User yang </w:t>
+      </w:r>
+      <w:proofErr w:type="spellStart"/>
+      <w:r>
+        <w:t>sudah</w:t>
+      </w:r>
+      <w:proofErr w:type="spellEnd"/>
+      <w:r>
+        <w:t xml:space="preserve"> </w:t>
+      </w:r>
+      <w:proofErr w:type="spellStart"/>
+      <w:r>
+        <w:t>menggunakan</w:t>
+      </w:r>
+      <w:proofErr w:type="spellEnd"/>
+      <w:r>
+        <w:t xml:space="preserve"> web </w:t>
+      </w:r>
+      <w:proofErr w:type="spellStart"/>
+      <w:r>
+        <w:t>ini</w:t>
+      </w:r>
+      <w:proofErr w:type="spellEnd"/>
+      <w:r>
+        <w:t xml:space="preserve">. </w:t>
+      </w:r>
+      <w:proofErr w:type="spellStart"/>
+      <w:r>
+        <w:t>Lalu</w:t>
+      </w:r>
+      <w:proofErr w:type="spellEnd"/>
+      <w:r>
+        <w:t xml:space="preserve"> </w:t>
+      </w:r>
+      <w:proofErr w:type="spellStart"/>
+      <w:r>
+        <w:t>tekan</w:t>
+      </w:r>
+      <w:proofErr w:type="spellEnd"/>
+      <w:r>
+        <w:t xml:space="preserve"> </w:t>
+      </w:r>
+      <w:proofErr w:type="spellStart"/>
+      <w:r>
+        <w:t>lah</w:t>
+      </w:r>
+      <w:proofErr w:type="spellEnd"/>
+      <w:r>
+        <w:t xml:space="preserve"> “Sent Friend Request”.</w:t>
+      </w:r>
+      <w:r>
+        <w:t xml:space="preserve"> </w:t>
+      </w:r>
+      <w:proofErr w:type="spellStart"/>
+      <w:r>
         <w:t>Jika</w:t>
       </w:r>
       <w:proofErr w:type="spellEnd"/>
@@ -320,27 +828,11 @@
       </w:r>
       <w:proofErr w:type="spellStart"/>
       <w:r>
-        <w:t>ingin</w:t>
-      </w:r>
-      <w:proofErr w:type="spellEnd"/>
-      <w:r>
-        <w:t xml:space="preserve"> </w:t>
-      </w:r>
-      <w:proofErr w:type="spellStart"/>
-      <w:r>
-        <w:t>mengganti</w:t>
-      </w:r>
-      <w:proofErr w:type="spellEnd"/>
-      <w:r>
-        <w:t xml:space="preserve"> </w:t>
-      </w:r>
-      <w:proofErr w:type="spellStart"/>
-      <w:r>
-        <w:t>gambar</w:t>
-      </w:r>
-      <w:proofErr w:type="spellEnd"/>
-      <w:r>
-        <w:t xml:space="preserve"> profile, </w:t>
+        <w:t>sudah</w:t>
+      </w:r>
+      <w:proofErr w:type="spellEnd"/>
+      <w:r>
+        <w:t xml:space="preserve"> </w:t>
       </w:r>
       <w:proofErr w:type="spellStart"/>
       <w:r>
@@ -351,124 +843,70 @@
         <w:t xml:space="preserve"> </w:t>
       </w:r>
       <w:proofErr w:type="spellStart"/>
-      <w:r>
-        <w:t>pergi</w:t>
-      </w:r>
-      <w:proofErr w:type="spellEnd"/>
-      <w:r>
-        <w:t xml:space="preserve"> </w:t>
-      </w:r>
-      <w:proofErr w:type="spellStart"/>
-      <w:r>
-        <w:t>lah</w:t>
-      </w:r>
-      <w:proofErr w:type="spellEnd"/>
-      <w:r>
-        <w:t xml:space="preserve"> </w:t>
-      </w:r>
-      <w:proofErr w:type="spellStart"/>
-      <w:r>
-        <w:t>ke</w:t>
-      </w:r>
-      <w:proofErr w:type="spellEnd"/>
-      <w:r>
-        <w:t xml:space="preserve"> </w:t>
-      </w:r>
-      <w:proofErr w:type="spellStart"/>
-      <w:r>
-        <w:t>halaman</w:t>
-      </w:r>
-      <w:proofErr w:type="spellEnd"/>
-      <w:r>
-        <w:t xml:space="preserve"> profile </w:t>
-      </w:r>
-      <w:proofErr w:type="spellStart"/>
-      <w:r>
-        <w:t>dengan</w:t>
-      </w:r>
-      <w:proofErr w:type="spellEnd"/>
-      <w:r>
-        <w:t xml:space="preserve"> </w:t>
-      </w:r>
-      <w:proofErr w:type="spellStart"/>
-      <w:r>
-        <w:t>mekenan</w:t>
-      </w:r>
-      <w:proofErr w:type="spellEnd"/>
-      <w:r>
-        <w:t xml:space="preserve"> profile </w:t>
-      </w:r>
-      <w:proofErr w:type="spellStart"/>
-      <w:r>
-        <w:t>pada</w:t>
-      </w:r>
-      <w:proofErr w:type="spellEnd"/>
-      <w:r>
-        <w:t xml:space="preserve"> navigation bar di </w:t>
-      </w:r>
-      <w:proofErr w:type="spellStart"/>
-      <w:r>
-        <w:t>bagian</w:t>
-      </w:r>
-      <w:proofErr w:type="spellEnd"/>
-      <w:r>
-        <w:t xml:space="preserve"> </w:t>
-      </w:r>
-      <w:proofErr w:type="spellStart"/>
-      <w:r>
-        <w:t>atas</w:t>
-      </w:r>
-      <w:proofErr w:type="spellEnd"/>
-      <w:r>
-        <w:t xml:space="preserve"> </w:t>
-      </w:r>
-      <w:proofErr w:type="spellStart"/>
-      <w:r>
-        <w:t>layar</w:t>
-      </w:r>
-      <w:proofErr w:type="spellEnd"/>
-      <w:r>
-        <w:t xml:space="preserve">. </w:t>
-      </w:r>
-      <w:proofErr w:type="spellStart"/>
-      <w:r>
-        <w:t>Maka</w:t>
-      </w:r>
-      <w:proofErr w:type="spellEnd"/>
-      <w:r>
-        <w:t xml:space="preserve"> </w:t>
-      </w:r>
-      <w:proofErr w:type="spellStart"/>
+      <w:proofErr w:type="gramStart"/>
       <w:r>
         <w:t>akan</w:t>
       </w:r>
       <w:proofErr w:type="spellEnd"/>
-      <w:r>
-        <w:t xml:space="preserve"> </w:t>
-      </w:r>
-      <w:proofErr w:type="spellStart"/>
-      <w:r>
-        <w:t>tampil</w:t>
-      </w:r>
-      <w:proofErr w:type="spellEnd"/>
-      <w:r>
-        <w:t xml:space="preserve"> </w:t>
-      </w:r>
-      <w:proofErr w:type="spellStart"/>
-      <w:r>
-        <w:t>seperti</w:t>
-      </w:r>
-      <w:proofErr w:type="spellEnd"/>
-      <w:r>
-        <w:t xml:space="preserve"> </w:t>
-      </w:r>
-      <w:proofErr w:type="spellStart"/>
-      <w:r>
-        <w:t>berikut</w:t>
-      </w:r>
-      <w:proofErr w:type="spellEnd"/>
-      <w:r>
-        <w:t>:</w:t>
+      <w:proofErr w:type="gramEnd"/>
+      <w:r>
+        <w:t xml:space="preserve"> </w:t>
+      </w:r>
+      <w:proofErr w:type="spellStart"/>
+      <w:r>
+        <w:t>terlihat</w:t>
+      </w:r>
+      <w:proofErr w:type="spellEnd"/>
+      <w:r>
+        <w:t xml:space="preserve"> </w:t>
+      </w:r>
+      <w:proofErr w:type="spellStart"/>
+      <w:r>
+        <w:t>tulisan</w:t>
+      </w:r>
+      <w:proofErr w:type="spellEnd"/>
+      <w:r>
+        <w:t xml:space="preserve"> pending (</w:t>
+      </w:r>
+      <w:proofErr w:type="spellStart"/>
+      <w:r>
+        <w:t>berarti</w:t>
+      </w:r>
+      <w:proofErr w:type="spellEnd"/>
+      <w:r>
+        <w:t xml:space="preserve"> </w:t>
+      </w:r>
+      <w:proofErr w:type="spellStart"/>
+      <w:r>
+        <w:t>belum</w:t>
+      </w:r>
+      <w:proofErr w:type="spellEnd"/>
+      <w:r>
+        <w:t xml:space="preserve"> di </w:t>
+      </w:r>
+      <w:proofErr w:type="spellStart"/>
+      <w:r>
+        <w:t>respon</w:t>
+      </w:r>
+      <w:proofErr w:type="spellEnd"/>
+      <w:r>
+        <w:t xml:space="preserve"> </w:t>
+      </w:r>
+      <w:proofErr w:type="spellStart"/>
+      <w:r>
+        <w:t>oleh</w:t>
+      </w:r>
+      <w:proofErr w:type="spellEnd"/>
+      <w:r>
+        <w:t xml:space="preserve"> </w:t>
+      </w:r>
+      <w:proofErr w:type="spellStart"/>
+      <w:r>
+        <w:t>nya</w:t>
+      </w:r>
+      <w:proofErr w:type="spellEnd"/>
+      <w:r>
+        <w:t>).</w:t>
       </w:r>
     </w:p>
     <w:p>
@@ -477,10 +915,10 @@
           <w:noProof/>
         </w:rPr>
         <w:drawing>
-          <wp:inline distT="0" distB="0" distL="0" distR="0" wp14:anchorId="7DD6763F" wp14:editId="70701A47">
-            <wp:extent cx="5943600" cy="3143250"/>
+          <wp:inline distT="0" distB="0" distL="0" distR="0" wp14:anchorId="55BF00B9" wp14:editId="5635D247">
+            <wp:extent cx="5943600" cy="3162300"/>
             <wp:effectExtent l="0" t="0" r="0" b="0"/>
-            <wp:docPr id="5" name="Picture 5"/>
+            <wp:docPr id="23" name="Picture 23"/>
             <wp:cNvGraphicFramePr>
               <a:graphicFrameLocks xmlns:a="http://schemas.openxmlformats.org/drawingml/2006/main" noChangeAspect="1"/>
             </wp:cNvGraphicFramePr>
@@ -492,7 +930,473 @@
                     <pic:cNvPicPr/>
                   </pic:nvPicPr>
                   <pic:blipFill rotWithShape="1">
-                    <a:blip r:embed="rId8"/>
+                    <a:blip r:embed="rId10"/>
+                    <a:srcRect b="5359"/>
+                    <a:stretch/>
+                  </pic:blipFill>
+                  <pic:spPr bwMode="auto">
+                    <a:xfrm>
+                      <a:off x="0" y="0"/>
+                      <a:ext cx="5943600" cy="3162300"/>
+                    </a:xfrm>
+                    <a:prstGeom prst="rect">
+                      <a:avLst/>
+                    </a:prstGeom>
+                    <a:ln>
+                      <a:noFill/>
+                    </a:ln>
+                    <a:extLst>
+                      <a:ext uri="{53640926-AAD7-44D8-BBD7-CCE9431645EC}">
+                        <a14:shadowObscured xmlns:a14="http://schemas.microsoft.com/office/drawing/2010/main"/>
+                      </a:ext>
+                    </a:extLst>
+                  </pic:spPr>
+                </pic:pic>
+              </a:graphicData>
+            </a:graphic>
+          </wp:inline>
+        </w:drawing>
+      </w:r>
+      <w:bookmarkStart w:id="0" w:name="_GoBack"/>
+      <w:bookmarkEnd w:id="0"/>
+    </w:p>
+    <w:p>
+      <w:pPr>
+        <w:pStyle w:val="ListParagraph"/>
+        <w:numPr>
+          <w:ilvl w:val="0"/>
+          <w:numId w:val="1"/>
+        </w:numPr>
+      </w:pPr>
+      <w:proofErr w:type="spellStart"/>
+      <w:r>
+        <w:t>Jika</w:t>
+      </w:r>
+      <w:proofErr w:type="spellEnd"/>
+      <w:r>
+        <w:t xml:space="preserve"> </w:t>
+      </w:r>
+      <w:proofErr w:type="spellStart"/>
+      <w:r>
+        <w:t>ingin</w:t>
+      </w:r>
+      <w:proofErr w:type="spellEnd"/>
+      <w:r>
+        <w:t xml:space="preserve"> </w:t>
+      </w:r>
+      <w:proofErr w:type="spellStart"/>
+      <w:r>
+        <w:t>meminta</w:t>
+      </w:r>
+      <w:proofErr w:type="spellEnd"/>
+      <w:r>
+        <w:t xml:space="preserve"> </w:t>
+      </w:r>
+      <w:proofErr w:type="spellStart"/>
+      <w:r>
+        <w:t>pertolongan</w:t>
+      </w:r>
+      <w:proofErr w:type="spellEnd"/>
+      <w:r>
+        <w:t xml:space="preserve"> </w:t>
+      </w:r>
+      <w:proofErr w:type="spellStart"/>
+      <w:r>
+        <w:t>dari</w:t>
+      </w:r>
+      <w:proofErr w:type="spellEnd"/>
+      <w:r>
+        <w:t xml:space="preserve"> user </w:t>
+      </w:r>
+      <w:proofErr w:type="gramStart"/>
+      <w:r>
+        <w:t>lain</w:t>
+      </w:r>
+      <w:proofErr w:type="gramEnd"/>
+      <w:r>
+        <w:t xml:space="preserve">, </w:t>
+      </w:r>
+      <w:proofErr w:type="spellStart"/>
+      <w:r>
+        <w:t>tekan</w:t>
+      </w:r>
+      <w:proofErr w:type="spellEnd"/>
+      <w:r>
+        <w:t xml:space="preserve"> tab </w:t>
+      </w:r>
+      <w:proofErr w:type="spellStart"/>
+      <w:r>
+        <w:t>AskHelp</w:t>
+      </w:r>
+      <w:proofErr w:type="spellEnd"/>
+      <w:r>
+        <w:t xml:space="preserve"> </w:t>
+      </w:r>
+      <w:proofErr w:type="spellStart"/>
+      <w:r>
+        <w:t>lalu</w:t>
+      </w:r>
+      <w:proofErr w:type="spellEnd"/>
+      <w:r>
+        <w:t xml:space="preserve"> </w:t>
+      </w:r>
+      <w:proofErr w:type="spellStart"/>
+      <w:r>
+        <w:t>isi</w:t>
+      </w:r>
+      <w:proofErr w:type="spellEnd"/>
+      <w:r>
+        <w:t xml:space="preserve"> form yang </w:t>
+      </w:r>
+      <w:proofErr w:type="spellStart"/>
+      <w:r>
+        <w:t>ada</w:t>
+      </w:r>
+      <w:proofErr w:type="spellEnd"/>
+      <w:r>
+        <w:t xml:space="preserve"> </w:t>
+      </w:r>
+      <w:proofErr w:type="spellStart"/>
+      <w:r>
+        <w:t>dan</w:t>
+      </w:r>
+      <w:proofErr w:type="spellEnd"/>
+      <w:r>
+        <w:t xml:space="preserve"> </w:t>
+      </w:r>
+      <w:proofErr w:type="spellStart"/>
+      <w:r>
+        <w:t>tentukan</w:t>
+      </w:r>
+      <w:proofErr w:type="spellEnd"/>
+      <w:r>
+        <w:t xml:space="preserve"> </w:t>
+      </w:r>
+      <w:proofErr w:type="spellStart"/>
+      <w:r>
+        <w:t>lokasi</w:t>
+      </w:r>
+      <w:proofErr w:type="spellEnd"/>
+      <w:r>
+        <w:t xml:space="preserve"> </w:t>
+      </w:r>
+      <w:proofErr w:type="spellStart"/>
+      <w:r>
+        <w:t>anda</w:t>
+      </w:r>
+      <w:proofErr w:type="spellEnd"/>
+      <w:r>
+        <w:t xml:space="preserve"> </w:t>
+      </w:r>
+      <w:proofErr w:type="spellStart"/>
+      <w:r>
+        <w:t>untuk</w:t>
+      </w:r>
+      <w:proofErr w:type="spellEnd"/>
+      <w:r>
+        <w:t xml:space="preserve"> </w:t>
+      </w:r>
+      <w:proofErr w:type="spellStart"/>
+      <w:r>
+        <w:t>mendeskripsikan</w:t>
+      </w:r>
+      <w:proofErr w:type="spellEnd"/>
+      <w:r>
+        <w:t xml:space="preserve"> </w:t>
+      </w:r>
+      <w:proofErr w:type="spellStart"/>
+      <w:r>
+        <w:t>masalah</w:t>
+      </w:r>
+      <w:proofErr w:type="spellEnd"/>
+      <w:r>
+        <w:t xml:space="preserve"> yang </w:t>
+      </w:r>
+      <w:proofErr w:type="spellStart"/>
+      <w:r>
+        <w:t>anda</w:t>
+      </w:r>
+      <w:proofErr w:type="spellEnd"/>
+      <w:r>
+        <w:t xml:space="preserve"> </w:t>
+      </w:r>
+      <w:proofErr w:type="spellStart"/>
+      <w:r>
+        <w:t>hadapi</w:t>
+      </w:r>
+      <w:proofErr w:type="spellEnd"/>
+      <w:r>
+        <w:t>.</w:t>
+      </w:r>
+      <w:r>
+        <w:t xml:space="preserve"> </w:t>
+      </w:r>
+      <w:proofErr w:type="spellStart"/>
+      <w:r>
+        <w:t>Setelah</w:t>
+      </w:r>
+      <w:proofErr w:type="spellEnd"/>
+      <w:r>
+        <w:t xml:space="preserve"> </w:t>
+      </w:r>
+      <w:proofErr w:type="spellStart"/>
+      <w:r>
+        <w:t>itu</w:t>
+      </w:r>
+      <w:proofErr w:type="spellEnd"/>
+      <w:r>
+        <w:t xml:space="preserve"> </w:t>
+      </w:r>
+      <w:proofErr w:type="spellStart"/>
+      <w:r>
+        <w:t>tekan</w:t>
+      </w:r>
+      <w:proofErr w:type="spellEnd"/>
+      <w:r>
+        <w:t xml:space="preserve"> submit</w:t>
+      </w:r>
+    </w:p>
+    <w:p>
+      <w:pPr>
+        <w:ind w:left="360"/>
+      </w:pPr>
+      <w:r>
+        <w:rPr>
+          <w:noProof/>
+        </w:rPr>
+        <w:drawing>
+          <wp:inline distT="0" distB="0" distL="0" distR="0" wp14:anchorId="67599D7F" wp14:editId="263DDEC8">
+            <wp:extent cx="5943600" cy="3171825"/>
+            <wp:effectExtent l="0" t="0" r="0" b="9525"/>
+            <wp:docPr id="16" name="Picture 16"/>
+            <wp:cNvGraphicFramePr>
+              <a:graphicFrameLocks xmlns:a="http://schemas.openxmlformats.org/drawingml/2006/main" noChangeAspect="1"/>
+            </wp:cNvGraphicFramePr>
+            <a:graphic xmlns:a="http://schemas.openxmlformats.org/drawingml/2006/main">
+              <a:graphicData uri="http://schemas.openxmlformats.org/drawingml/2006/picture">
+                <pic:pic xmlns:pic="http://schemas.openxmlformats.org/drawingml/2006/picture">
+                  <pic:nvPicPr>
+                    <pic:cNvPr id="0" name=""/>
+                    <pic:cNvPicPr/>
+                  </pic:nvPicPr>
+                  <pic:blipFill rotWithShape="1">
+                    <a:blip r:embed="rId11"/>
+                    <a:srcRect b="5074"/>
+                    <a:stretch/>
+                  </pic:blipFill>
+                  <pic:spPr bwMode="auto">
+                    <a:xfrm>
+                      <a:off x="0" y="0"/>
+                      <a:ext cx="5943600" cy="3171825"/>
+                    </a:xfrm>
+                    <a:prstGeom prst="rect">
+                      <a:avLst/>
+                    </a:prstGeom>
+                    <a:ln>
+                      <a:noFill/>
+                    </a:ln>
+                    <a:extLst>
+                      <a:ext uri="{53640926-AAD7-44D8-BBD7-CCE9431645EC}">
+                        <a14:shadowObscured xmlns:a14="http://schemas.microsoft.com/office/drawing/2010/main"/>
+                      </a:ext>
+                    </a:extLst>
+                  </pic:spPr>
+                </pic:pic>
+              </a:graphicData>
+            </a:graphic>
+          </wp:inline>
+        </w:drawing>
+      </w:r>
+    </w:p>
+    <w:p>
+      <w:pPr>
+        <w:pStyle w:val="ListParagraph"/>
+        <w:numPr>
+          <w:ilvl w:val="0"/>
+          <w:numId w:val="1"/>
+        </w:numPr>
+      </w:pPr>
+      <w:proofErr w:type="spellStart"/>
+      <w:r>
+        <w:lastRenderedPageBreak/>
+        <w:t>Maka</w:t>
+      </w:r>
+      <w:proofErr w:type="spellEnd"/>
+      <w:r>
+        <w:t xml:space="preserve"> di home </w:t>
+      </w:r>
+      <w:proofErr w:type="spellStart"/>
+      <w:r>
+        <w:t>anda</w:t>
+      </w:r>
+      <w:proofErr w:type="spellEnd"/>
+      <w:r>
+        <w:t xml:space="preserve"> </w:t>
+      </w:r>
+      <w:proofErr w:type="spellStart"/>
+      <w:proofErr w:type="gramStart"/>
+      <w:r>
+        <w:t>akan</w:t>
+      </w:r>
+      <w:proofErr w:type="spellEnd"/>
+      <w:proofErr w:type="gramEnd"/>
+      <w:r>
+        <w:t xml:space="preserve"> </w:t>
+      </w:r>
+      <w:proofErr w:type="spellStart"/>
+      <w:r>
+        <w:t>muncul</w:t>
+      </w:r>
+      <w:proofErr w:type="spellEnd"/>
+      <w:r>
+        <w:t xml:space="preserve"> </w:t>
+      </w:r>
+      <w:proofErr w:type="spellStart"/>
+      <w:r>
+        <w:t>askhelp</w:t>
+      </w:r>
+      <w:proofErr w:type="spellEnd"/>
+      <w:r>
+        <w:t xml:space="preserve"> yang </w:t>
+      </w:r>
+      <w:proofErr w:type="spellStart"/>
+      <w:r>
+        <w:t>anda</w:t>
+      </w:r>
+      <w:proofErr w:type="spellEnd"/>
+      <w:r>
+        <w:t xml:space="preserve"> </w:t>
+      </w:r>
+      <w:proofErr w:type="spellStart"/>
+      <w:r>
+        <w:t>baru</w:t>
+      </w:r>
+      <w:proofErr w:type="spellEnd"/>
+      <w:r>
+        <w:t xml:space="preserve"> </w:t>
+      </w:r>
+      <w:proofErr w:type="spellStart"/>
+      <w:r>
+        <w:t>buat</w:t>
+      </w:r>
+      <w:proofErr w:type="spellEnd"/>
+      <w:r>
+        <w:t xml:space="preserve">, </w:t>
+      </w:r>
+      <w:proofErr w:type="spellStart"/>
+      <w:r>
+        <w:t>juga</w:t>
+      </w:r>
+      <w:proofErr w:type="spellEnd"/>
+      <w:r>
+        <w:t xml:space="preserve"> yang </w:t>
+      </w:r>
+      <w:proofErr w:type="spellStart"/>
+      <w:r>
+        <w:t>teman-teman</w:t>
+      </w:r>
+      <w:proofErr w:type="spellEnd"/>
+      <w:r>
+        <w:t xml:space="preserve"> </w:t>
+      </w:r>
+      <w:proofErr w:type="spellStart"/>
+      <w:r>
+        <w:t>anda</w:t>
+      </w:r>
+      <w:proofErr w:type="spellEnd"/>
+      <w:r>
+        <w:t xml:space="preserve"> </w:t>
+      </w:r>
+      <w:proofErr w:type="spellStart"/>
+      <w:r>
+        <w:t>buat</w:t>
+      </w:r>
+      <w:proofErr w:type="spellEnd"/>
+      <w:r>
+        <w:t>.</w:t>
+      </w:r>
+      <w:r>
+        <w:t xml:space="preserve"> (</w:t>
+      </w:r>
+      <w:proofErr w:type="gramStart"/>
+      <w:r>
+        <w:t>di</w:t>
+      </w:r>
+      <w:proofErr w:type="gramEnd"/>
+      <w:r>
+        <w:t xml:space="preserve"> profile </w:t>
+      </w:r>
+      <w:proofErr w:type="spellStart"/>
+      <w:r>
+        <w:t>juga</w:t>
+      </w:r>
+      <w:proofErr w:type="spellEnd"/>
+      <w:r>
+        <w:t xml:space="preserve"> </w:t>
+      </w:r>
+      <w:proofErr w:type="spellStart"/>
+      <w:r>
+        <w:t>akan</w:t>
+      </w:r>
+      <w:proofErr w:type="spellEnd"/>
+      <w:r>
+        <w:t xml:space="preserve"> </w:t>
+      </w:r>
+      <w:proofErr w:type="spellStart"/>
+      <w:r>
+        <w:t>muncul</w:t>
+      </w:r>
+      <w:proofErr w:type="spellEnd"/>
+      <w:r>
+        <w:t xml:space="preserve"> </w:t>
+      </w:r>
+      <w:proofErr w:type="spellStart"/>
+      <w:r>
+        <w:t>tetapi</w:t>
+      </w:r>
+      <w:proofErr w:type="spellEnd"/>
+      <w:r>
+        <w:t xml:space="preserve"> </w:t>
+      </w:r>
+      <w:proofErr w:type="spellStart"/>
+      <w:r>
+        <w:t>hanya</w:t>
+      </w:r>
+      <w:proofErr w:type="spellEnd"/>
+      <w:r>
+        <w:t xml:space="preserve"> </w:t>
+      </w:r>
+      <w:proofErr w:type="spellStart"/>
+      <w:r>
+        <w:t>milik</w:t>
+      </w:r>
+      <w:proofErr w:type="spellEnd"/>
+      <w:r>
+        <w:t xml:space="preserve"> user.)</w:t>
+      </w:r>
+    </w:p>
+    <w:p>
+      <w:r>
+        <w:rPr>
+          <w:noProof/>
+        </w:rPr>
+        <w:drawing>
+          <wp:inline distT="0" distB="0" distL="0" distR="0" wp14:anchorId="377A4827" wp14:editId="45BBECE8">
+            <wp:extent cx="5943600" cy="3143250"/>
+            <wp:effectExtent l="0" t="0" r="0" b="0"/>
+            <wp:docPr id="19" name="Picture 19"/>
+            <wp:cNvGraphicFramePr>
+              <a:graphicFrameLocks xmlns:a="http://schemas.openxmlformats.org/drawingml/2006/main" noChangeAspect="1"/>
+            </wp:cNvGraphicFramePr>
+            <a:graphic xmlns:a="http://schemas.openxmlformats.org/drawingml/2006/main">
+              <a:graphicData uri="http://schemas.openxmlformats.org/drawingml/2006/picture">
+                <pic:pic xmlns:pic="http://schemas.openxmlformats.org/drawingml/2006/picture">
+                  <pic:nvPicPr>
+                    <pic:cNvPr id="0" name=""/>
+                    <pic:cNvPicPr/>
+                  </pic:nvPicPr>
+                  <pic:blipFill rotWithShape="1">
+                    <a:blip r:embed="rId12"/>
                     <a:srcRect b="5930"/>
                     <a:stretch/>
                   </pic:blipFill>
@@ -522,11 +1426,6 @@
     </w:p>
     <w:p>
       <w:pPr>
-        <w:ind w:left="360"/>
-      </w:pPr>
-    </w:p>
-    <w:p>
-      <w:pPr>
         <w:pStyle w:val="ListParagraph"/>
         <w:numPr>
           <w:ilvl w:val="0"/>
@@ -535,679 +1434,6 @@
       </w:pPr>
       <w:proofErr w:type="spellStart"/>
       <w:r>
-        <w:t>Klik</w:t>
-      </w:r>
-      <w:proofErr w:type="spellEnd"/>
-      <w:r>
-        <w:t xml:space="preserve"> </w:t>
-      </w:r>
-      <w:proofErr w:type="spellStart"/>
-      <w:r>
-        <w:t>pada</w:t>
-      </w:r>
-      <w:proofErr w:type="spellEnd"/>
-      <w:r>
-        <w:t xml:space="preserve"> </w:t>
-      </w:r>
-      <w:proofErr w:type="spellStart"/>
-      <w:r>
-        <w:t>foto</w:t>
-      </w:r>
-      <w:proofErr w:type="spellEnd"/>
-      <w:r>
-        <w:t xml:space="preserve"> profile </w:t>
-      </w:r>
-      <w:proofErr w:type="spellStart"/>
-      <w:r>
-        <w:t>anda</w:t>
-      </w:r>
-      <w:proofErr w:type="spellEnd"/>
-      <w:r>
-        <w:t xml:space="preserve"> </w:t>
-      </w:r>
-      <w:proofErr w:type="spellStart"/>
-      <w:r>
-        <w:t>lalu</w:t>
-      </w:r>
-      <w:proofErr w:type="spellEnd"/>
-      <w:r>
-        <w:t xml:space="preserve"> </w:t>
-      </w:r>
-      <w:proofErr w:type="spellStart"/>
-      <w:r>
-        <w:t>pilihlah</w:t>
-      </w:r>
-      <w:proofErr w:type="spellEnd"/>
-      <w:r>
-        <w:t xml:space="preserve"> </w:t>
-      </w:r>
-      <w:proofErr w:type="spellStart"/>
-      <w:r>
-        <w:t>gambar</w:t>
-      </w:r>
-      <w:proofErr w:type="spellEnd"/>
-      <w:r>
-        <w:t xml:space="preserve"> yang </w:t>
-      </w:r>
-      <w:proofErr w:type="spellStart"/>
-      <w:r>
-        <w:t>ingin</w:t>
-      </w:r>
-      <w:proofErr w:type="spellEnd"/>
-      <w:r>
-        <w:t xml:space="preserve"> di </w:t>
-      </w:r>
-      <w:proofErr w:type="spellStart"/>
-      <w:r>
-        <w:t>gunakan</w:t>
-      </w:r>
-      <w:proofErr w:type="spellEnd"/>
-      <w:r>
-        <w:t xml:space="preserve"> </w:t>
-      </w:r>
-      <w:proofErr w:type="spellStart"/>
-      <w:proofErr w:type="gramStart"/>
-      <w:r>
-        <w:t>dan</w:t>
-      </w:r>
-      <w:proofErr w:type="spellEnd"/>
-      <w:r>
-        <w:t xml:space="preserve"> upload</w:t>
-      </w:r>
-      <w:proofErr w:type="gramEnd"/>
-      <w:r>
-        <w:t xml:space="preserve"> </w:t>
-      </w:r>
-      <w:proofErr w:type="spellStart"/>
-      <w:r>
-        <w:t>gambar</w:t>
-      </w:r>
-      <w:proofErr w:type="spellEnd"/>
-      <w:r>
-        <w:t xml:space="preserve"> </w:t>
-      </w:r>
-      <w:proofErr w:type="spellStart"/>
-      <w:r>
-        <w:t>tersebut</w:t>
-      </w:r>
-      <w:proofErr w:type="spellEnd"/>
-      <w:r>
-        <w:t>.</w:t>
-      </w:r>
-    </w:p>
-    <w:p>
-      <w:r>
-        <w:rPr>
-          <w:noProof/>
-        </w:rPr>
-        <w:drawing>
-          <wp:inline distT="0" distB="0" distL="0" distR="0" wp14:anchorId="5E9EE554" wp14:editId="32FB217E">
-            <wp:extent cx="5943600" cy="3162300"/>
-            <wp:effectExtent l="0" t="0" r="0" b="0"/>
-            <wp:docPr id="6" name="Picture 6"/>
-            <wp:cNvGraphicFramePr>
-              <a:graphicFrameLocks xmlns:a="http://schemas.openxmlformats.org/drawingml/2006/main" noChangeAspect="1"/>
-            </wp:cNvGraphicFramePr>
-            <a:graphic xmlns:a="http://schemas.openxmlformats.org/drawingml/2006/main">
-              <a:graphicData uri="http://schemas.openxmlformats.org/drawingml/2006/picture">
-                <pic:pic xmlns:pic="http://schemas.openxmlformats.org/drawingml/2006/picture">
-                  <pic:nvPicPr>
-                    <pic:cNvPr id="0" name=""/>
-                    <pic:cNvPicPr/>
-                  </pic:nvPicPr>
-                  <pic:blipFill rotWithShape="1">
-                    <a:blip r:embed="rId9"/>
-                    <a:srcRect b="5359"/>
-                    <a:stretch/>
-                  </pic:blipFill>
-                  <pic:spPr bwMode="auto">
-                    <a:xfrm>
-                      <a:off x="0" y="0"/>
-                      <a:ext cx="5943600" cy="3162300"/>
-                    </a:xfrm>
-                    <a:prstGeom prst="rect">
-                      <a:avLst/>
-                    </a:prstGeom>
-                    <a:ln>
-                      <a:noFill/>
-                    </a:ln>
-                    <a:extLst>
-                      <a:ext uri="{53640926-AAD7-44D8-BBD7-CCE9431645EC}">
-                        <a14:shadowObscured xmlns:a14="http://schemas.microsoft.com/office/drawing/2010/main"/>
-                      </a:ext>
-                    </a:extLst>
-                  </pic:spPr>
-                </pic:pic>
-              </a:graphicData>
-            </a:graphic>
-          </wp:inline>
-        </w:drawing>
-      </w:r>
-    </w:p>
-    <w:p>
-      <w:pPr>
-        <w:pStyle w:val="ListParagraph"/>
-        <w:numPr>
-          <w:ilvl w:val="0"/>
-          <w:numId w:val="1"/>
-        </w:numPr>
-      </w:pPr>
-      <w:proofErr w:type="spellStart"/>
-      <w:r>
-        <w:lastRenderedPageBreak/>
-        <w:t>Jika</w:t>
-      </w:r>
-      <w:proofErr w:type="spellEnd"/>
-      <w:r>
-        <w:t xml:space="preserve"> </w:t>
-      </w:r>
-      <w:proofErr w:type="spellStart"/>
-      <w:r>
-        <w:t>ingin</w:t>
-      </w:r>
-      <w:proofErr w:type="spellEnd"/>
-      <w:r>
-        <w:t xml:space="preserve"> </w:t>
-      </w:r>
-      <w:proofErr w:type="spellStart"/>
-      <w:r>
-        <w:t>meminta</w:t>
-      </w:r>
-      <w:proofErr w:type="spellEnd"/>
-      <w:r>
-        <w:t xml:space="preserve"> </w:t>
-      </w:r>
-      <w:proofErr w:type="spellStart"/>
-      <w:r>
-        <w:t>pertolongan</w:t>
-      </w:r>
-      <w:proofErr w:type="spellEnd"/>
-      <w:r>
-        <w:t xml:space="preserve"> </w:t>
-      </w:r>
-      <w:proofErr w:type="spellStart"/>
-      <w:r>
-        <w:t>dari</w:t>
-      </w:r>
-      <w:proofErr w:type="spellEnd"/>
-      <w:r>
-        <w:t xml:space="preserve"> user </w:t>
-      </w:r>
-      <w:proofErr w:type="gramStart"/>
-      <w:r>
-        <w:t>lain</w:t>
-      </w:r>
-      <w:proofErr w:type="gramEnd"/>
-      <w:r>
-        <w:t xml:space="preserve">, </w:t>
-      </w:r>
-      <w:proofErr w:type="spellStart"/>
-      <w:r>
-        <w:t>tekan</w:t>
-      </w:r>
-      <w:proofErr w:type="spellEnd"/>
-      <w:r>
-        <w:t xml:space="preserve"> tab </w:t>
-      </w:r>
-      <w:proofErr w:type="spellStart"/>
-      <w:r>
-        <w:t>AskHelp</w:t>
-      </w:r>
-      <w:proofErr w:type="spellEnd"/>
-      <w:r>
-        <w:t xml:space="preserve"> </w:t>
-      </w:r>
-      <w:proofErr w:type="spellStart"/>
-      <w:r>
-        <w:t>lalu</w:t>
-      </w:r>
-      <w:proofErr w:type="spellEnd"/>
-      <w:r>
-        <w:t xml:space="preserve"> </w:t>
-      </w:r>
-      <w:proofErr w:type="spellStart"/>
-      <w:r>
-        <w:t>isi</w:t>
-      </w:r>
-      <w:proofErr w:type="spellEnd"/>
-      <w:r>
-        <w:t xml:space="preserve"> form yang </w:t>
-      </w:r>
-      <w:proofErr w:type="spellStart"/>
-      <w:r>
-        <w:t>ada</w:t>
-      </w:r>
-      <w:proofErr w:type="spellEnd"/>
-      <w:r>
-        <w:t xml:space="preserve"> </w:t>
-      </w:r>
-      <w:proofErr w:type="spellStart"/>
-      <w:r>
-        <w:t>dan</w:t>
-      </w:r>
-      <w:proofErr w:type="spellEnd"/>
-      <w:r>
-        <w:t xml:space="preserve"> </w:t>
-      </w:r>
-      <w:proofErr w:type="spellStart"/>
-      <w:r>
-        <w:t>tentukan</w:t>
-      </w:r>
-      <w:proofErr w:type="spellEnd"/>
-      <w:r>
-        <w:t xml:space="preserve"> </w:t>
-      </w:r>
-      <w:proofErr w:type="spellStart"/>
-      <w:r>
-        <w:t>lokasi</w:t>
-      </w:r>
-      <w:proofErr w:type="spellEnd"/>
-      <w:r>
-        <w:t xml:space="preserve"> </w:t>
-      </w:r>
-      <w:proofErr w:type="spellStart"/>
-      <w:r>
-        <w:t>anda</w:t>
-      </w:r>
-      <w:proofErr w:type="spellEnd"/>
-      <w:r>
-        <w:t xml:space="preserve"> </w:t>
-      </w:r>
-      <w:proofErr w:type="spellStart"/>
-      <w:r>
-        <w:t>untuk</w:t>
-      </w:r>
-      <w:proofErr w:type="spellEnd"/>
-      <w:r>
-        <w:t xml:space="preserve"> </w:t>
-      </w:r>
-      <w:proofErr w:type="spellStart"/>
-      <w:r>
-        <w:t>mendeskripsikan</w:t>
-      </w:r>
-      <w:proofErr w:type="spellEnd"/>
-      <w:r>
-        <w:t xml:space="preserve"> </w:t>
-      </w:r>
-      <w:proofErr w:type="spellStart"/>
-      <w:r>
-        <w:t>masalah</w:t>
-      </w:r>
-      <w:proofErr w:type="spellEnd"/>
-      <w:r>
-        <w:t xml:space="preserve"> yang </w:t>
-      </w:r>
-      <w:proofErr w:type="spellStart"/>
-      <w:r>
-        <w:t>anda</w:t>
-      </w:r>
-      <w:proofErr w:type="spellEnd"/>
-      <w:r>
-        <w:t xml:space="preserve"> </w:t>
-      </w:r>
-      <w:proofErr w:type="spellStart"/>
-      <w:r>
-        <w:t>hadapi</w:t>
-      </w:r>
-      <w:proofErr w:type="spellEnd"/>
-      <w:r>
-        <w:t>.</w:t>
-      </w:r>
-      <w:r>
-        <w:t xml:space="preserve"> </w:t>
-      </w:r>
-      <w:proofErr w:type="spellStart"/>
-      <w:r>
-        <w:t>Setelah</w:t>
-      </w:r>
-      <w:proofErr w:type="spellEnd"/>
-      <w:r>
-        <w:t xml:space="preserve"> </w:t>
-      </w:r>
-      <w:proofErr w:type="spellStart"/>
-      <w:r>
-        <w:t>itu</w:t>
-      </w:r>
-      <w:proofErr w:type="spellEnd"/>
-      <w:r>
-        <w:t xml:space="preserve"> </w:t>
-      </w:r>
-      <w:proofErr w:type="spellStart"/>
-      <w:r>
-        <w:t>tekan</w:t>
-      </w:r>
-      <w:proofErr w:type="spellEnd"/>
-      <w:r>
-        <w:t xml:space="preserve"> submit</w:t>
-      </w:r>
-    </w:p>
-    <w:p>
-      <w:pPr>
-        <w:ind w:left="360"/>
-      </w:pPr>
-      <w:r>
-        <w:rPr>
-          <w:noProof/>
-        </w:rPr>
-        <w:drawing>
-          <wp:inline distT="0" distB="0" distL="0" distR="0" wp14:anchorId="02D775D0" wp14:editId="1ECF5A1F">
-            <wp:extent cx="5943600" cy="3152775"/>
-            <wp:effectExtent l="0" t="0" r="0" b="9525"/>
-            <wp:docPr id="8" name="Picture 8"/>
-            <wp:cNvGraphicFramePr>
-              <a:graphicFrameLocks xmlns:a="http://schemas.openxmlformats.org/drawingml/2006/main" noChangeAspect="1"/>
-            </wp:cNvGraphicFramePr>
-            <a:graphic xmlns:a="http://schemas.openxmlformats.org/drawingml/2006/main">
-              <a:graphicData uri="http://schemas.openxmlformats.org/drawingml/2006/picture">
-                <pic:pic xmlns:pic="http://schemas.openxmlformats.org/drawingml/2006/picture">
-                  <pic:nvPicPr>
-                    <pic:cNvPr id="0" name=""/>
-                    <pic:cNvPicPr/>
-                  </pic:nvPicPr>
-                  <pic:blipFill rotWithShape="1">
-                    <a:blip r:embed="rId10"/>
-                    <a:srcRect b="5644"/>
-                    <a:stretch/>
-                  </pic:blipFill>
-                  <pic:spPr bwMode="auto">
-                    <a:xfrm>
-                      <a:off x="0" y="0"/>
-                      <a:ext cx="5943600" cy="3152775"/>
-                    </a:xfrm>
-                    <a:prstGeom prst="rect">
-                      <a:avLst/>
-                    </a:prstGeom>
-                    <a:ln>
-                      <a:noFill/>
-                    </a:ln>
-                    <a:extLst>
-                      <a:ext uri="{53640926-AAD7-44D8-BBD7-CCE9431645EC}">
-                        <a14:shadowObscured xmlns:a14="http://schemas.microsoft.com/office/drawing/2010/main"/>
-                      </a:ext>
-                    </a:extLst>
-                  </pic:spPr>
-                </pic:pic>
-              </a:graphicData>
-            </a:graphic>
-          </wp:inline>
-        </w:drawing>
-      </w:r>
-    </w:p>
-    <w:p>
-      <w:pPr>
-        <w:pStyle w:val="ListParagraph"/>
-        <w:numPr>
-          <w:ilvl w:val="0"/>
-          <w:numId w:val="1"/>
-        </w:numPr>
-      </w:pPr>
-      <w:proofErr w:type="spellStart"/>
-      <w:r>
-        <w:t>Maka</w:t>
-      </w:r>
-      <w:proofErr w:type="spellEnd"/>
-      <w:r>
-        <w:t xml:space="preserve"> di home </w:t>
-      </w:r>
-      <w:proofErr w:type="spellStart"/>
-      <w:r>
-        <w:t>anda</w:t>
-      </w:r>
-      <w:proofErr w:type="spellEnd"/>
-      <w:r>
-        <w:t xml:space="preserve"> </w:t>
-      </w:r>
-      <w:proofErr w:type="spellStart"/>
-      <w:proofErr w:type="gramStart"/>
-      <w:r>
-        <w:t>akan</w:t>
-      </w:r>
-      <w:proofErr w:type="spellEnd"/>
-      <w:proofErr w:type="gramEnd"/>
-      <w:r>
-        <w:t xml:space="preserve"> </w:t>
-      </w:r>
-      <w:proofErr w:type="spellStart"/>
-      <w:r>
-        <w:t>muncul</w:t>
-      </w:r>
-      <w:proofErr w:type="spellEnd"/>
-      <w:r>
-        <w:t xml:space="preserve"> </w:t>
-      </w:r>
-      <w:proofErr w:type="spellStart"/>
-      <w:r>
-        <w:t>askhelp</w:t>
-      </w:r>
-      <w:proofErr w:type="spellEnd"/>
-      <w:r>
-        <w:t xml:space="preserve"> yang </w:t>
-      </w:r>
-      <w:proofErr w:type="spellStart"/>
-      <w:r>
-        <w:t>anda</w:t>
-      </w:r>
-      <w:proofErr w:type="spellEnd"/>
-      <w:r>
-        <w:t xml:space="preserve"> </w:t>
-      </w:r>
-      <w:proofErr w:type="spellStart"/>
-      <w:r>
-        <w:t>baru</w:t>
-      </w:r>
-      <w:proofErr w:type="spellEnd"/>
-      <w:r>
-        <w:t xml:space="preserve"> </w:t>
-      </w:r>
-      <w:proofErr w:type="spellStart"/>
-      <w:r>
-        <w:t>buat</w:t>
-      </w:r>
-      <w:proofErr w:type="spellEnd"/>
-      <w:r>
-        <w:t xml:space="preserve">, </w:t>
-      </w:r>
-      <w:proofErr w:type="spellStart"/>
-      <w:r>
-        <w:t>juga</w:t>
-      </w:r>
-      <w:proofErr w:type="spellEnd"/>
-      <w:r>
-        <w:t xml:space="preserve"> yang </w:t>
-      </w:r>
-      <w:proofErr w:type="spellStart"/>
-      <w:r>
-        <w:t>teman-teman</w:t>
-      </w:r>
-      <w:proofErr w:type="spellEnd"/>
-      <w:r>
-        <w:t xml:space="preserve"> </w:t>
-      </w:r>
-      <w:proofErr w:type="spellStart"/>
-      <w:r>
-        <w:t>anda</w:t>
-      </w:r>
-      <w:proofErr w:type="spellEnd"/>
-      <w:r>
-        <w:t xml:space="preserve"> </w:t>
-      </w:r>
-      <w:proofErr w:type="spellStart"/>
-      <w:r>
-        <w:t>buat</w:t>
-      </w:r>
-      <w:proofErr w:type="spellEnd"/>
-      <w:r>
-        <w:t>.</w:t>
-      </w:r>
-      <w:r>
-        <w:t xml:space="preserve"> (</w:t>
-      </w:r>
-      <w:proofErr w:type="gramStart"/>
-      <w:r>
-        <w:t>di</w:t>
-      </w:r>
-      <w:proofErr w:type="gramEnd"/>
-      <w:r>
-        <w:t xml:space="preserve"> profile </w:t>
-      </w:r>
-      <w:proofErr w:type="spellStart"/>
-      <w:r>
-        <w:t>juga</w:t>
-      </w:r>
-      <w:proofErr w:type="spellEnd"/>
-      <w:r>
-        <w:t xml:space="preserve"> </w:t>
-      </w:r>
-      <w:proofErr w:type="spellStart"/>
-      <w:r>
-        <w:t>akan</w:t>
-      </w:r>
-      <w:proofErr w:type="spellEnd"/>
-      <w:r>
-        <w:t xml:space="preserve"> </w:t>
-      </w:r>
-      <w:proofErr w:type="spellStart"/>
-      <w:r>
-        <w:t>muncul</w:t>
-      </w:r>
-      <w:proofErr w:type="spellEnd"/>
-      <w:r>
-        <w:t xml:space="preserve"> </w:t>
-      </w:r>
-      <w:proofErr w:type="spellStart"/>
-      <w:r>
-        <w:t>tetapi</w:t>
-      </w:r>
-      <w:proofErr w:type="spellEnd"/>
-      <w:r>
-        <w:t xml:space="preserve"> </w:t>
-      </w:r>
-      <w:proofErr w:type="spellStart"/>
-      <w:r>
-        <w:t>hanya</w:t>
-      </w:r>
-      <w:proofErr w:type="spellEnd"/>
-      <w:r>
-        <w:t xml:space="preserve"> </w:t>
-      </w:r>
-      <w:proofErr w:type="spellStart"/>
-      <w:r>
-        <w:t>milik</w:t>
-      </w:r>
-      <w:proofErr w:type="spellEnd"/>
-      <w:r>
-        <w:t xml:space="preserve"> user.)</w:t>
-      </w:r>
-    </w:p>
-    <w:p>
-      <w:r>
-        <w:rPr>
-          <w:noProof/>
-        </w:rPr>
-        <w:drawing>
-          <wp:inline distT="0" distB="0" distL="0" distR="0" wp14:anchorId="21E2CB24" wp14:editId="23BBCBA7">
-            <wp:extent cx="5943600" cy="3162300"/>
-            <wp:effectExtent l="0" t="0" r="0" b="0"/>
-            <wp:docPr id="9" name="Picture 9"/>
-            <wp:cNvGraphicFramePr>
-              <a:graphicFrameLocks xmlns:a="http://schemas.openxmlformats.org/drawingml/2006/main" noChangeAspect="1"/>
-            </wp:cNvGraphicFramePr>
-            <a:graphic xmlns:a="http://schemas.openxmlformats.org/drawingml/2006/main">
-              <a:graphicData uri="http://schemas.openxmlformats.org/drawingml/2006/picture">
-                <pic:pic xmlns:pic="http://schemas.openxmlformats.org/drawingml/2006/picture">
-                  <pic:nvPicPr>
-                    <pic:cNvPr id="0" name=""/>
-                    <pic:cNvPicPr/>
-                  </pic:nvPicPr>
-                  <pic:blipFill rotWithShape="1">
-                    <a:blip r:embed="rId11"/>
-                    <a:srcRect b="5359"/>
-                    <a:stretch/>
-                  </pic:blipFill>
-                  <pic:spPr bwMode="auto">
-                    <a:xfrm>
-                      <a:off x="0" y="0"/>
-                      <a:ext cx="5943600" cy="3162300"/>
-                    </a:xfrm>
-                    <a:prstGeom prst="rect">
-                      <a:avLst/>
-                    </a:prstGeom>
-                    <a:ln>
-                      <a:noFill/>
-                    </a:ln>
-                    <a:extLst>
-                      <a:ext uri="{53640926-AAD7-44D8-BBD7-CCE9431645EC}">
-                        <a14:shadowObscured xmlns:a14="http://schemas.microsoft.com/office/drawing/2010/main"/>
-                      </a:ext>
-                    </a:extLst>
-                  </pic:spPr>
-                </pic:pic>
-              </a:graphicData>
-            </a:graphic>
-          </wp:inline>
-        </w:drawing>
-      </w:r>
-    </w:p>
-    <w:p>
-      <w:r>
-        <w:rPr>
-          <w:noProof/>
-        </w:rPr>
-        <w:lastRenderedPageBreak/>
-        <w:drawing>
-          <wp:inline distT="0" distB="0" distL="0" distR="0" wp14:anchorId="70EFC6ED" wp14:editId="170F1058">
-            <wp:extent cx="5943600" cy="3171825"/>
-            <wp:effectExtent l="0" t="0" r="0" b="9525"/>
-            <wp:docPr id="10" name="Picture 10"/>
-            <wp:cNvGraphicFramePr>
-              <a:graphicFrameLocks xmlns:a="http://schemas.openxmlformats.org/drawingml/2006/main" noChangeAspect="1"/>
-            </wp:cNvGraphicFramePr>
-            <a:graphic xmlns:a="http://schemas.openxmlformats.org/drawingml/2006/main">
-              <a:graphicData uri="http://schemas.openxmlformats.org/drawingml/2006/picture">
-                <pic:pic xmlns:pic="http://schemas.openxmlformats.org/drawingml/2006/picture">
-                  <pic:nvPicPr>
-                    <pic:cNvPr id="0" name=""/>
-                    <pic:cNvPicPr/>
-                  </pic:nvPicPr>
-                  <pic:blipFill rotWithShape="1">
-                    <a:blip r:embed="rId12"/>
-                    <a:srcRect b="5074"/>
-                    <a:stretch/>
-                  </pic:blipFill>
-                  <pic:spPr bwMode="auto">
-                    <a:xfrm>
-                      <a:off x="0" y="0"/>
-                      <a:ext cx="5943600" cy="3171825"/>
-                    </a:xfrm>
-                    <a:prstGeom prst="rect">
-                      <a:avLst/>
-                    </a:prstGeom>
-                    <a:ln>
-                      <a:noFill/>
-                    </a:ln>
-                    <a:extLst>
-                      <a:ext uri="{53640926-AAD7-44D8-BBD7-CCE9431645EC}">
-                        <a14:shadowObscured xmlns:a14="http://schemas.microsoft.com/office/drawing/2010/main"/>
-                      </a:ext>
-                    </a:extLst>
-                  </pic:spPr>
-                </pic:pic>
-              </a:graphicData>
-            </a:graphic>
-          </wp:inline>
-        </w:drawing>
-      </w:r>
-    </w:p>
-    <w:p>
-      <w:pPr>
-        <w:pStyle w:val="ListParagraph"/>
-        <w:numPr>
-          <w:ilvl w:val="0"/>
-          <w:numId w:val="1"/>
-        </w:numPr>
-      </w:pPr>
-      <w:proofErr w:type="spellStart"/>
-      <w:r>
         <w:t>Untuk</w:t>
       </w:r>
       <w:proofErr w:type="spellEnd"/>
@@ -1466,10 +1692,10 @@
           <w:noProof/>
         </w:rPr>
         <w:drawing>
-          <wp:inline distT="0" distB="0" distL="0" distR="0" wp14:anchorId="505D2A6D" wp14:editId="007ACBA2">
+          <wp:inline distT="0" distB="0" distL="0" distR="0" wp14:anchorId="3C8714E7" wp14:editId="347D00C9">
             <wp:extent cx="5943600" cy="3171825"/>
             <wp:effectExtent l="0" t="0" r="0" b="9525"/>
-            <wp:docPr id="11" name="Picture 11"/>
+            <wp:docPr id="22" name="Picture 22"/>
             <wp:cNvGraphicFramePr>
               <a:graphicFrameLocks xmlns:a="http://schemas.openxmlformats.org/drawingml/2006/main" noChangeAspect="1"/>
             </wp:cNvGraphicFramePr>
@@ -1509,7 +1735,6 @@
         </w:drawing>
       </w:r>
     </w:p>
-    <w:p/>
     <w:p>
       <w:pPr>
         <w:pStyle w:val="ListParagraph"/>
@@ -2090,7 +2315,6 @@
       </w:r>
     </w:p>
     <w:p>
-      <w:bookmarkStart w:id="0" w:name="_GoBack"/>
       <w:r>
         <w:rPr>
           <w:noProof/>
@@ -2138,7 +2362,6 @@
           </wp:inline>
         </w:drawing>
       </w:r>
-      <w:bookmarkEnd w:id="0"/>
     </w:p>
     <w:p>
       <w:pPr>

</xml_diff>